<commit_message>
Error "Type NavOption Unknown" while opening a purchase document with attached lines
</commit_message>
<xml_diff>
--- a/ReportLayouts/wanSalesQuote.docx
+++ b/ReportLayouts/wanSalesQuote.docx
@@ -48,6 +48,7 @@
             <w:dataBinding w:prefixMappings="xmlns:ns0='urn:microsoft-dynamics-nav/reports/Standard_Sales_Quote/1304/'" w:xpath="/ns0:NavWordReportXmlPart[1]/ns0:Header[1]/ns0:wanSellToAddress_Lbl[1]" w:storeItemID="{75232A29-E630-4A29-B615-FBF86C3D7E2F}"/>
             <w:text/>
           </w:sdtPr>
+          <w:sdtEndPr/>
           <w:sdtContent>
             <w:tc>
               <w:tcPr>
@@ -100,6 +101,7 @@
             <w:dataBinding w:prefixMappings="xmlns:ns0='urn:microsoft-dynamics-nav/reports/Standard_Sales_Quote/1304/'" w:xpath="/ns0:NavWordReportXmlPart[1]/ns0:Header[1]/ns0:wanShipToAddress_Lbl[1]" w:storeItemID="{75232A29-E630-4A29-B615-FBF86C3D7E2F}"/>
             <w:text/>
           </w:sdtPr>
+          <w:sdtEndPr/>
           <w:sdtContent>
             <w:tc>
               <w:tcPr>
@@ -151,6 +153,7 @@
             <w:dataBinding w:prefixMappings="xmlns:ns0='urn:microsoft-dynamics-nav/reports/Standard_Sales_Quote/1304/'" w:xpath="/ns0:NavWordReportXmlPart[1]/ns0:Header[1]/ns0:wanBillToAddress_Lbl[1]" w:storeItemID="{75232A29-E630-4A29-B615-FBF86C3D7E2F}"/>
             <w:text/>
           </w:sdtPr>
+          <w:sdtEndPr/>
           <w:sdtContent>
             <w:tc>
               <w:tcPr>
@@ -219,6 +222,7 @@
                 <w:dataBinding w:prefixMappings="xmlns:ns0='urn:microsoft-dynamics-nav/reports/Standard_Sales_Quote/1304/'" w:xpath="/ns0:NavWordReportXmlPart[1]/ns0:Header[1]/ns0:wanSellToAddress[1]" w:storeItemID="{75232A29-E630-4A29-B615-FBF86C3D7E2F}"/>
                 <w:text/>
               </w:sdtPr>
+              <w:sdtEndPr/>
               <w:sdtContent>
                 <w:proofErr w:type="spellStart"/>
                 <w:r>
@@ -263,6 +267,7 @@
                 <w:dataBinding w:prefixMappings="xmlns:ns0='urn:microsoft-dynamics-nav/reports/Standard_Sales_Quote/1304/'" w:xpath="/ns0:NavWordReportXmlPart[1]/ns0:Header[1]/ns0:wanOurAccountNo_Lbl[1]" w:storeItemID="{75232A29-E630-4A29-B615-FBF86C3D7E2F}"/>
                 <w:text/>
               </w:sdtPr>
+              <w:sdtEndPr/>
               <w:sdtContent>
                 <w:proofErr w:type="spellStart"/>
                 <w:r>
@@ -301,6 +306,7 @@
                 <w:dataBinding w:prefixMappings="xmlns:ns0='urn:microsoft-dynamics-nav/reports/Standard_Sales_Quote/1304/'" w:xpath="/ns0:NavWordReportXmlPart[1]/ns0:Header[1]/ns0:wanOurAccountNo[1]" w:storeItemID="{75232A29-E630-4A29-B615-FBF86C3D7E2F}"/>
                 <w:text/>
               </w:sdtPr>
+              <w:sdtEndPr/>
               <w:sdtContent>
                 <w:proofErr w:type="spellStart"/>
                 <w:r>
@@ -327,6 +333,7 @@
             <w:dataBinding w:prefixMappings="xmlns:ns0='urn:microsoft-dynamics-nav/reports/Standard_Sales_Quote/1304/'" w:xpath="/ns0:NavWordReportXmlPart[1]/ns0:Header[1]/ns0:wanShipToAddress[1]" w:storeItemID="{75232A29-E630-4A29-B615-FBF86C3D7E2F}"/>
             <w:text/>
           </w:sdtPr>
+          <w:sdtEndPr/>
           <w:sdtContent>
             <w:tc>
               <w:tcPr>
@@ -362,6 +369,7 @@
             <w:dataBinding w:prefixMappings="xmlns:ns0='urn:microsoft-dynamics-nav/reports/Standard_Sales_Quote/1304/'" w:xpath="/ns0:NavWordReportXmlPart[1]/ns0:Header[1]/ns0:wanBillToAddress[1]" w:storeItemID="{75232A29-E630-4A29-B615-FBF86C3D7E2F}"/>
             <w:text/>
           </w:sdtPr>
+          <w:sdtEndPr/>
           <w:sdtContent>
             <w:tc>
               <w:tcPr>
@@ -426,6 +434,7 @@
             <w:dataBinding w:prefixMappings="xmlns:ns0='urn:microsoft-dynamics-nav/reports/Standard_Sales_Quote/1304/'" w:xpath="/ns0:NavWordReportXmlPart[1]/ns0:Header[1]/ns0:SalesPerson_Lbl[1]" w:storeItemID="{75232A29-E630-4A29-B615-FBF86C3D7E2F}"/>
             <w:text/>
           </w:sdtPr>
+          <w:sdtEndPr/>
           <w:sdtContent>
             <w:tc>
               <w:tcPr>
@@ -455,6 +464,7 @@
             <w:dataBinding w:prefixMappings="xmlns:ns0='urn:microsoft-dynamics-nav/reports/Standard_Sales_Quote/1304/'" w:xpath="/ns0:NavWordReportXmlPart[1]/ns0:Header[1]/ns0:ShipmentMethodDescription_Lbl[1]" w:storeItemID="{75232A29-E630-4A29-B615-FBF86C3D7E2F}"/>
             <w:text/>
           </w:sdtPr>
+          <w:sdtEndPr/>
           <w:sdtContent>
             <w:tc>
               <w:tcPr>
@@ -487,6 +497,7 @@
             <w:dataBinding w:prefixMappings="xmlns:ns0='urn:microsoft-dynamics-nav/reports/Standard_Sales_Quote/1304/'" w:xpath="/ns0:NavWordReportXmlPart[1]/ns0:Header[1]/ns0:PaymentTermsDescription_Lbl[1]" w:storeItemID="{75232A29-E630-4A29-B615-FBF86C3D7E2F}"/>
             <w:text/>
           </w:sdtPr>
+          <w:sdtEndPr/>
           <w:sdtContent>
             <w:tc>
               <w:tcPr>
@@ -522,6 +533,7 @@
             <w:dataBinding w:prefixMappings="xmlns:ns0='urn:microsoft-dynamics-nav/reports/Standard_Sales_Quote/1304/'" w:xpath="/ns0:NavWordReportXmlPart[1]/ns0:Header[1]/ns0:SalesPersonName[1]" w:storeItemID="{75232A29-E630-4A29-B615-FBF86C3D7E2F}"/>
             <w:text/>
           </w:sdtPr>
+          <w:sdtEndPr/>
           <w:sdtContent>
             <w:tc>
               <w:tcPr>
@@ -563,6 +575,7 @@
             <w:dataBinding w:prefixMappings="xmlns:ns0='urn:microsoft-dynamics-nav/reports/Standard_Sales_Quote/1304/'" w:xpath="/ns0:NavWordReportXmlPart[1]/ns0:Header[1]/ns0:ShipmentMethodDescription[1]" w:storeItemID="{75232A29-E630-4A29-B615-FBF86C3D7E2F}"/>
             <w:text/>
           </w:sdtPr>
+          <w:sdtEndPr/>
           <w:sdtContent>
             <w:tc>
               <w:tcPr>
@@ -605,6 +618,7 @@
             <w:dataBinding w:prefixMappings="xmlns:ns0='urn:microsoft-dynamics-nav/reports/Standard_Sales_Quote/1304/'" w:xpath="/ns0:NavWordReportXmlPart[1]/ns0:Header[1]/ns0:PaymentTermsDescription[1]" w:storeItemID="{75232A29-E630-4A29-B615-FBF86C3D7E2F}"/>
             <w:text/>
           </w:sdtPr>
+          <w:sdtEndPr/>
           <w:sdtContent>
             <w:tc>
               <w:tcPr>
@@ -647,6 +661,11 @@
             <w:dataBinding w:prefixMappings="xmlns:ns0='urn:microsoft-dynamics-nav/reports/Standard_Sales_Quote/1304/'" w:xpath="/ns0:NavWordReportXmlPart[1]/ns0:Header[1]/ns0:YourReference__Lbl[1]" w:storeItemID="{75232A29-E630-4A29-B615-FBF86C3D7E2F}"/>
             <w:text/>
           </w:sdtPr>
+          <w:sdtEndPr>
+            <w:rPr>
+              <w:rStyle w:val="Titre1Car"/>
+            </w:rPr>
+          </w:sdtEndPr>
           <w:sdtContent>
             <w:tc>
               <w:tcPr>
@@ -697,6 +716,11 @@
             <w:dataBinding w:prefixMappings="xmlns:ns0='urn:microsoft-dynamics-nav/reports/Standard_Sales_Quote/1304/'" w:xpath="/ns0:NavWordReportXmlPart[1]/ns0:Header[1]/ns0:QuoteValidToDate_Lbl[1]" w:storeItemID="{75232A29-E630-4A29-B615-FBF86C3D7E2F}"/>
             <w:text/>
           </w:sdtPr>
+          <w:sdtEndPr>
+            <w:rPr>
+              <w:rStyle w:val="Titre1Car"/>
+            </w:rPr>
+          </w:sdtEndPr>
           <w:sdtContent>
             <w:tc>
               <w:tcPr>
@@ -769,6 +793,7 @@
                 <w:dataBinding w:prefixMappings="xmlns:ns0='urn:microsoft-dynamics-nav/reports/Standard_Sales_Quote/1304/'" w:xpath="/ns0:NavWordReportXmlPart[1]/ns0:Header[1]/ns0:YourReference[1]" w:storeItemID="{75232A29-E630-4A29-B615-FBF86C3D7E2F}"/>
                 <w:text/>
               </w:sdtPr>
+              <w:sdtEndPr/>
               <w:sdtContent>
                 <w:proofErr w:type="spellStart"/>
                 <w:r>
@@ -798,6 +823,7 @@
             <w:dataBinding w:prefixMappings="xmlns:ns0='urn:microsoft-dynamics-nav/reports/Standard_Sales_Quote/1304/'" w:xpath="/ns0:NavWordReportXmlPart[1]/ns0:Header[1]/ns0:QuoteValidToDate[1]" w:storeItemID="{75232A29-E630-4A29-B615-FBF86C3D7E2F}"/>
             <w:text/>
           </w:sdtPr>
+          <w:sdtEndPr/>
           <w:sdtContent>
             <w:tc>
               <w:tcPr>
@@ -848,68 +874,48 @@
         <w:sdt>
           <w:sdtPr>
             <w:rPr>
+              <w:b/>
+              <w:bCs/>
               <w:sz w:val="18"/>
               <w:szCs w:val="18"/>
               <w:lang w:val="da-DK"/>
             </w:rPr>
-            <w:id w:val="-133559691"/>
+            <w:id w:val="-1499270545"/>
             <w:placeholder>
               <w:docPart w:val="DefaultPlaceholder_-1854013440"/>
             </w:placeholder>
-            <w15:dataBinding w:prefixMappings="xmlns:ns0='urn:microsoft-dynamics-nav/reports/Standard_Sales_Quote/1304/' " w:xpath="/ns0:NavWordReportXmlPart[1]/ns0:Header[1]/ns0:WorkDescriptionLines[1]/ns0:WorkDescriptionLine[1]" w:storeItemID="{75232A29-E630-4A29-B615-FBF86C3D7E2F}" w16sdtdh:storeItemChecksum="o67U6Q=="/>
+            <w:dataBinding w:prefixMappings="xmlns:ns0='urn:microsoft-dynamics-nav/reports/Standard_Sales_Quote/1304/' " w:xpath="/ns0:NavWordReportXmlPart[1]/ns0:Header[1]/ns0:WorkDescriptionLines[1]/ns0:WorkDescriptionLine[1]" w:storeItemID="{75232A29-E630-4A29-B615-FBF86C3D7E2F}"/>
+            <w:text/>
+            <w:alias w:val="#Nav: /Header/WorkDescriptionLines/WorkDescriptionLine"/>
+            <w:tag w:val="#Nav: Standard_Sales_Quote/1304"/>
           </w:sdtPr>
           <w:sdtContent>
-            <w:sdt>
-              <w:sdtPr>
-                <w:rPr>
-                  <w:sz w:val="18"/>
-                  <w:szCs w:val="18"/>
-                  <w:lang w:val="da-DK"/>
-                </w:rPr>
-                <w:alias w:val="#Nav: /Header/WorkDescriptionLines/WorkDescriptionLine"/>
-                <w:tag w:val="#Nav: Standard_Sales_Quote/1304"/>
-                <w:id w:val="-1268233365"/>
-                <w:placeholder>
-                  <w:docPart w:val="DefaultPlaceholder_-1854013440"/>
-                </w:placeholder>
-                <w:dataBinding w:prefixMappings="xmlns:ns0='urn:microsoft-dynamics-nav/reports/Standard_Sales_Quote/1304/'" w:xpath="/ns0:NavWordReportXmlPart[1]/ns0:Header[1]/ns0:WorkDescriptionLines[1]/ns0:WorkDescriptionLine[1]" w:storeItemID="{75232A29-E630-4A29-B615-FBF86C3D7E2F}"/>
-                <w:text/>
-              </w:sdtPr>
-              <w:sdtEndPr>
-                <w:rPr>
-                  <w:b/>
-                  <w:bCs/>
-                </w:rPr>
-              </w:sdtEndPr>
-              <w:sdtContent>
-                <w:tc>
-                  <w:tcPr>
-                    <w:tcW w:w="5000" w:type="pct"/>
-                    <w:gridSpan w:val="3"/>
-                  </w:tcPr>
-                  <w:p>
-                    <w:pPr>
-                      <w:spacing w:after="120"/>
-                      <w:rPr>
-                        <w:sz w:val="18"/>
-                        <w:szCs w:val="18"/>
-                        <w:lang w:val="da-DK"/>
-                      </w:rPr>
-                    </w:pPr>
-                    <w:r>
-                      <w:rPr>
-                        <w:b/>
-                        <w:bCs/>
-                        <w:sz w:val="18"/>
-                        <w:szCs w:val="18"/>
-                        <w:lang w:val="da-DK"/>
-                      </w:rPr>
-                      <w:t>WorkDescriptionLine</w:t>
-                    </w:r>
-                  </w:p>
-                </w:tc>
-              </w:sdtContent>
-            </w:sdt>
+            <w:tc>
+              <w:tcPr>
+                <w:tcW w:w="5000" w:type="pct"/>
+                <w:gridSpan w:val="3"/>
+              </w:tcPr>
+              <w:p>
+                <w:pPr>
+                  <w:spacing w:after="120"/>
+                  <w:rPr>
+                    <w:sz w:val="18"/>
+                    <w:szCs w:val="18"/>
+                    <w:lang w:val="da-DK"/>
+                  </w:rPr>
+                </w:pPr>
+                <w:r>
+                  <w:rPr>
+                    <w:b/>
+                    <w:bCs/>
+                    <w:sz w:val="18"/>
+                    <w:szCs w:val="18"/>
+                    <w:lang w:val="da-DK"/>
+                  </w:rPr>
+                  <w:t>WorkDescriptionLine</w:t>
+                </w:r>
+              </w:p>
+            </w:tc>
           </w:sdtContent>
         </w:sdt>
       </w:tr>
@@ -970,6 +976,7 @@
             <w:dataBinding w:prefixMappings="xmlns:ns0='urn:microsoft-dynamics-nav/reports/Standard_Sales_Quote/1304/'" w:xpath="/ns0:NavWordReportXmlPart[1]/ns0:Header[1]/ns0:Line[1]/ns0:Description_Line_Lbl[1]" w:storeItemID="{75232A29-E630-4A29-B615-FBF86C3D7E2F}"/>
             <w:text/>
           </w:sdtPr>
+          <w:sdtEndPr/>
           <w:sdtContent>
             <w:tc>
               <w:tcPr>
@@ -1012,6 +1019,7 @@
             <w:dataBinding w:prefixMappings="xmlns:ns0='urn:microsoft-dynamics-nav/reports/Standard_Sales_Quote/1304/'" w:xpath="/ns0:NavWordReportXmlPart[1]/ns0:Header[1]/ns0:Line[1]/ns0:Quantity_Line_Lbl[1]" w:storeItemID="{75232A29-E630-4A29-B615-FBF86C3D7E2F}"/>
             <w:text/>
           </w:sdtPr>
+          <w:sdtEndPr/>
           <w:sdtContent>
             <w:tc>
               <w:tcPr>
@@ -1055,6 +1063,7 @@
             <w:dataBinding w:prefixMappings="xmlns:ns0='urn:microsoft-dynamics-nav/reports/Standard_Sales_Quote/1304/'" w:xpath="/ns0:NavWordReportXmlPart[1]/ns0:Header[1]/ns0:Line[1]/ns0:UnitPrice_Lbl[1]" w:storeItemID="{75232A29-E630-4A29-B615-FBF86C3D7E2F}"/>
             <w:text/>
           </w:sdtPr>
+          <w:sdtEndPr/>
           <w:sdtContent>
             <w:tc>
               <w:tcPr>
@@ -1117,6 +1126,7 @@
             <w:dataBinding w:prefixMappings="xmlns:ns0='urn:microsoft-dynamics-nav/reports/Standard_Sales_Quote/1304/'" w:xpath="/ns0:NavWordReportXmlPart[1]/ns0:Header[1]/ns0:Line[1]/ns0:LineAmount_Line_Lbl[1]" w:storeItemID="{75232A29-E630-4A29-B615-FBF86C3D7E2F}"/>
             <w:text/>
           </w:sdtPr>
+          <w:sdtEndPr/>
           <w:sdtContent>
             <w:tc>
               <w:tcPr>
@@ -1163,6 +1173,7 @@
             <w:dataBinding w:prefixMappings="xmlns:ns0='urn:microsoft-dynamics-nav/reports/Standard_Sales_Quote/1304/'" w:xpath="/ns0:NavWordReportXmlPart[1]/ns0:Header[1]/ns0:Line[1]/ns0:VATPct_Line_Lbl[1]" w:storeItemID="{75232A29-E630-4A29-B615-FBF86C3D7E2F}"/>
             <w:text/>
           </w:sdtPr>
+          <w:sdtEndPr/>
           <w:sdtContent>
             <w:tc>
               <w:tcPr>
@@ -1321,6 +1332,7 @@
           <w15:dataBinding w:prefixMappings="xmlns:ns0='urn:microsoft-dynamics-nav/reports/Standard_Sales_Quote/1304/' " w:xpath="/ns0:NavWordReportXmlPart[1]/ns0:Header[1]/ns0:Line" w:storeItemID="{75232A29-E630-4A29-B615-FBF86C3D7E2F}"/>
           <w15:repeatingSection/>
         </w:sdtPr>
+        <w:sdtEndPr/>
         <w:sdtContent>
           <w:sdt>
             <w:sdtPr>
@@ -1334,6 +1346,7 @@
               </w:placeholder>
               <w15:repeatingSectionItem/>
             </w:sdtPr>
+            <w:sdtEndPr/>
             <w:sdtContent>
               <w:tr>
                 <w:trPr>
@@ -1367,6 +1380,7 @@
                         <w:dataBinding w:prefixMappings="xmlns:ns0='urn:microsoft-dynamics-nav/reports/Standard_Sales_Quote/1304/'" w:xpath="/ns0:NavWordReportXmlPart[1]/ns0:Header[1]/ns0:Line[1]/ns0:wanMemoPad[1]" w:storeItemID="{75232A29-E630-4A29-B615-FBF86C3D7E2F}"/>
                         <w:text/>
                       </w:sdtPr>
+                      <w:sdtEndPr/>
                       <w:sdtContent>
                         <w:proofErr w:type="spellStart"/>
                         <w:r>
@@ -1395,6 +1409,7 @@
                         <w:dataBinding w:prefixMappings="xmlns:ns0='urn:microsoft-dynamics-nav/reports/Standard_Sales_Quote/1304/'" w:xpath="/ns0:NavWordReportXmlPart[1]/ns0:Header[1]/ns0:Line[1]/ns0:wanTitleMemoPad[1]" w:storeItemID="{75232A29-E630-4A29-B615-FBF86C3D7E2F}"/>
                         <w:text/>
                       </w:sdtPr>
+                      <w:sdtEndPr/>
                       <w:sdtContent>
                         <w:r>
                           <w:rPr>
@@ -1424,6 +1439,7 @@
                         <w:dataBinding w:prefixMappings="xmlns:ns0='urn:microsoft-dynamics-nav/reports/Standard_Sales_Quote/1304/'" w:xpath="/ns0:NavWordReportXmlPart[1]/ns0:Header[1]/ns0:Line[1]/ns0:wanTotalMemoPad[1]" w:storeItemID="{75232A29-E630-4A29-B615-FBF86C3D7E2F}"/>
                         <w:text/>
                       </w:sdtPr>
+                      <w:sdtEndPr/>
                       <w:sdtContent>
                         <w:r>
                           <w:rPr>
@@ -1454,6 +1470,7 @@
                     <w:dataBinding w:prefixMappings="xmlns:ns0='urn:microsoft-dynamics-nav/reports/Standard_Sales_Quote/1304/'" w:xpath="/ns0:NavWordReportXmlPart[1]/ns0:Header[1]/ns0:Line[1]/ns0:wanQuantity_UOM[1]" w:storeItemID="{75232A29-E630-4A29-B615-FBF86C3D7E2F}"/>
                     <w:text/>
                   </w:sdtPr>
+                  <w:sdtEndPr/>
                   <w:sdtContent>
                     <w:tc>
                       <w:tcPr>
@@ -1495,6 +1512,7 @@
                     <w:dataBinding w:prefixMappings="xmlns:ns0='urn:microsoft-dynamics-nav/reports/Standard_Sales_Quote/1304/'" w:xpath="/ns0:NavWordReportXmlPart[1]/ns0:Header[1]/ns0:Line[1]/ns0:UnitPrice[1]" w:storeItemID="{75232A29-E630-4A29-B615-FBF86C3D7E2F}"/>
                     <w:text/>
                   </w:sdtPr>
+                  <w:sdtEndPr/>
                   <w:sdtContent>
                     <w:tc>
                       <w:tcPr>
@@ -1536,6 +1554,7 @@
                     <w:dataBinding w:prefixMappings="xmlns:ns0='urn:microsoft-dynamics-nav/reports/Standard_Sales_Quote/1304/'" w:xpath="/ns0:NavWordReportXmlPart[1]/ns0:Header[1]/ns0:Line[1]/ns0:LineDiscountPercentText_Line[1]" w:storeItemID="{75232A29-E630-4A29-B615-FBF86C3D7E2F}"/>
                     <w:text/>
                   </w:sdtPr>
+                  <w:sdtEndPr/>
                   <w:sdtContent>
                     <w:tc>
                       <w:tcPr>
@@ -1593,6 +1612,7 @@
                         <w:dataBinding w:prefixMappings="xmlns:ns0='urn:microsoft-dynamics-nav/reports/Standard_Sales_Quote/1304/'" w:xpath="/ns0:NavWordReportXmlPart[1]/ns0:Header[1]/ns0:Line[1]/ns0:wanLineAmountOrOption[1]" w:storeItemID="{75232A29-E630-4A29-B615-FBF86C3D7E2F}"/>
                         <w:text/>
                       </w:sdtPr>
+                      <w:sdtEndPr/>
                       <w:sdtContent>
                         <w:proofErr w:type="spellStart"/>
                         <w:r>
@@ -1621,6 +1641,7 @@
                         <w:dataBinding w:prefixMappings="xmlns:ns0='urn:microsoft-dynamics-nav/reports/Standard_Sales_Quote/1304/'" w:xpath="/ns0:NavWordReportXmlPart[1]/ns0:Header[1]/ns0:Line[1]/ns0:wanTotalLineAmount[1]" w:storeItemID="{75232A29-E630-4A29-B615-FBF86C3D7E2F}"/>
                         <w:text/>
                       </w:sdtPr>
+                      <w:sdtEndPr/>
                       <w:sdtContent>
                         <w:r>
                           <w:rPr>
@@ -1663,6 +1684,7 @@
                         <w:dataBinding w:prefixMappings="xmlns:ns0='urn:microsoft-dynamics-nav/reports/Standard_Sales_Quote/1304/'" w:xpath="/ns0:NavWordReportXmlPart[1]/ns0:Header[1]/ns0:Line[1]/ns0:VATPct_Line[1]" w:storeItemID="{75232A29-E630-4A29-B615-FBF86C3D7E2F}"/>
                         <w:text/>
                       </w:sdtPr>
+                      <w:sdtEndPr/>
                       <w:sdtContent>
                         <w:proofErr w:type="spellStart"/>
                         <w:r>
@@ -1807,6 +1829,7 @@
           <w15:dataBinding w:prefixMappings="xmlns:ns0='urn:microsoft-dynamics-nav/reports/Standard_Sales_Quote/1304/' " w:xpath="/ns0:NavWordReportXmlPart[1]/ns0:Header[1]/ns0:ReportTotalsLine" w:storeItemID="{75232A29-E630-4A29-B615-FBF86C3D7E2F}"/>
           <w15:repeatingSection/>
         </w:sdtPr>
+        <w:sdtEndPr/>
         <w:sdtContent>
           <w:sdt>
             <w:sdtPr>
@@ -1820,6 +1843,7 @@
               </w:placeholder>
               <w15:repeatingSectionItem/>
             </w:sdtPr>
+            <w:sdtEndPr/>
             <w:sdtContent>
               <w:tr>
                 <w:trPr>
@@ -1857,6 +1881,7 @@
                     <w:dataBinding w:prefixMappings="xmlns:ns0='urn:microsoft-dynamics-nav/reports/Standard_Sales_Quote/1304/'" w:xpath="/ns0:NavWordReportXmlPart[1]/ns0:Header[1]/ns0:ReportTotalsLine[1]/ns0:Description_ReportTotalsLine[1]" w:storeItemID="{75232A29-E630-4A29-B615-FBF86C3D7E2F}"/>
                     <w:text/>
                   </w:sdtPr>
+                  <w:sdtEndPr/>
                   <w:sdtContent>
                     <w:tc>
                       <w:tcPr>
@@ -1910,6 +1935,7 @@
                     <w:dataBinding w:prefixMappings="xmlns:ns0='urn:microsoft-dynamics-nav/reports/Standard_Sales_Quote/1304/'" w:xpath="/ns0:NavWordReportXmlPart[1]/ns0:Header[1]/ns0:ReportTotalsLine[1]/ns0:Amount_ReportTotalsLine[1]" w:storeItemID="{75232A29-E630-4A29-B615-FBF86C3D7E2F}"/>
                     <w:text/>
                   </w:sdtPr>
+                  <w:sdtEndPr/>
                   <w:sdtContent>
                     <w:tc>
                       <w:tcPr>
@@ -2037,6 +2063,11 @@
             <w:dataBinding w:prefixMappings="xmlns:ns0='urn:microsoft-dynamics-nav/reports/Standard_Sales_Quote/1304/'" w:xpath="/ns0:NavWordReportXmlPart[1]/ns0:Header[1]/ns0:Totals[1]/ns0:TotalIncludingVATText[1]" w:storeItemID="{75232A29-E630-4A29-B615-FBF86C3D7E2F}"/>
             <w:text/>
           </w:sdtPr>
+          <w:sdtEndPr>
+            <w:rPr>
+              <w:rStyle w:val="lev"/>
+            </w:rPr>
+          </w:sdtEndPr>
           <w:sdtContent>
             <w:tc>
               <w:tcPr>
@@ -2085,6 +2116,11 @@
             <w:dataBinding w:prefixMappings="xmlns:ns0='urn:microsoft-dynamics-nav/reports/Standard_Sales_Quote/1304/'" w:xpath="/ns0:NavWordReportXmlPart[1]/ns0:Header[1]/ns0:Totals[1]/ns0:TotalAmountIncludingVAT[1]" w:storeItemID="{75232A29-E630-4A29-B615-FBF86C3D7E2F}"/>
             <w:text/>
           </w:sdtPr>
+          <w:sdtEndPr>
+            <w:rPr>
+              <w:rStyle w:val="lev"/>
+            </w:rPr>
+          </w:sdtEndPr>
           <w:sdtContent>
             <w:tc>
               <w:tcPr>
@@ -2222,6 +2258,7 @@
             <w:dataBinding w:prefixMappings="xmlns:ns0='urn:microsoft-dynamics-nav/reports/Standard_Sales_Quote/1304/'" w:xpath="/ns0:NavWordReportXmlPart[1]/ns0:Header[1]/ns0:CompanyLegalStatement[1]" w:storeItemID="{75232A29-E630-4A29-B615-FBF86C3D7E2F}"/>
             <w:text/>
           </w:sdtPr>
+          <w:sdtEndPr/>
           <w:sdtContent>
             <w:p>
               <w:pPr>
@@ -2291,6 +2328,7 @@
           <w:dataBinding w:prefixMappings="xmlns:ns0='urn:microsoft-dynamics-nav/reports/Standard_Sales_Quote/1304/'" w:xpath="/ns0:NavWordReportXmlPart[1]/ns0:Header[1]/ns0:wanCompanyAddress[1]" w:storeItemID="{75232A29-E630-4A29-B615-FBF86C3D7E2F}"/>
           <w:text/>
         </w:sdtPr>
+        <w:sdtEndPr/>
         <w:sdtContent>
           <w:tc>
             <w:tcPr>
@@ -2337,6 +2375,7 @@
           <w:dataBinding w:prefixMappings="xmlns:ns0='urn:microsoft-dynamics-nav/reports/Standard_Sales_Quote/1304/'" w:xpath="/ns0:NavWordReportXmlPart[1]/ns0:Header[1]/ns0:wanCompanyContactInfo[1]" w:storeItemID="{75232A29-E630-4A29-B615-FBF86C3D7E2F}"/>
           <w:text/>
         </w:sdtPr>
+        <w:sdtEndPr/>
         <w:sdtContent>
           <w:tc>
             <w:tcPr>
@@ -2380,6 +2419,7 @@
           <w:dataBinding w:prefixMappings="xmlns:ns0='urn:microsoft-dynamics-nav/reports/Standard_Sales_Quote/1304/'" w:xpath="/ns0:NavWordReportXmlPart[1]/ns0:Header[1]/ns0:wanCompanyLegalInfo[1]" w:storeItemID="{75232A29-E630-4A29-B615-FBF86C3D7E2F}"/>
           <w:text/>
         </w:sdtPr>
+        <w:sdtEndPr/>
         <w:sdtContent>
           <w:tc>
             <w:tcPr>
@@ -2489,6 +2529,11 @@
           <w:dataBinding w:prefixMappings="xmlns:ns0='urn:microsoft-dynamics-nav/reports/Standard_Sales_Quote/1304/'" w:xpath="/ns0:NavWordReportXmlPart[1]/ns0:Header[1]/ns0:CompanyAddress1[1]" w:storeItemID="{75232A29-E630-4A29-B615-FBF86C3D7E2F}"/>
           <w:text/>
         </w:sdtPr>
+        <w:sdtEndPr>
+          <w:rPr>
+            <w:rStyle w:val="lev"/>
+          </w:rPr>
+        </w:sdtEndPr>
         <w:sdtContent>
           <w:tc>
             <w:tcPr>
@@ -2544,6 +2589,11 @@
               <w:dataBinding w:prefixMappings="xmlns:ns0='urn:microsoft-dynamics-nav/reports/Standard_Sales_Quote/1304/'" w:xpath="/ns0:NavWordReportXmlPart[1]/ns0:Header[1]/ns0:DocumentTitle_Lbl[1]" w:storeItemID="{75232A29-E630-4A29-B615-FBF86C3D7E2F}"/>
               <w:text/>
             </w:sdtPr>
+            <w:sdtEndPr>
+              <w:rPr>
+                <w:rStyle w:val="lev"/>
+              </w:rPr>
+            </w:sdtEndPr>
             <w:sdtContent>
               <w:proofErr w:type="spellStart"/>
               <w:r>
@@ -2578,6 +2628,11 @@
               <w:dataBinding w:prefixMappings="xmlns:ns0='urn:microsoft-dynamics-nav/reports/Standard_Sales_Quote/1304/'" w:xpath="/ns0:NavWordReportXmlPart[1]/ns0:Header[1]/ns0:DocumentNo[1]" w:storeItemID="{75232A29-E630-4A29-B615-FBF86C3D7E2F}"/>
               <w:text/>
             </w:sdtPr>
+            <w:sdtEndPr>
+              <w:rPr>
+                <w:rStyle w:val="lev"/>
+              </w:rPr>
+            </w:sdtEndPr>
             <w:sdtContent>
               <w:proofErr w:type="spellStart"/>
               <w:r>
@@ -2605,6 +2660,7 @@
             <w:dataBinding w:prefixMappings="xmlns:ns0='urn:microsoft-dynamics-nav/reports/Standard_Sales_Quote/1304/'" w:xpath="/ns0:NavWordReportXmlPart[1]/ns0:Header[1]/ns0:DocumentDate[1]" w:storeItemID="{75232A29-E630-4A29-B615-FBF86C3D7E2F}"/>
             <w:text/>
           </w:sdtPr>
+          <w:sdtEndPr/>
           <w:sdtContent>
             <w:p>
               <w:pPr>
@@ -2648,6 +2704,7 @@
               <w:dataBinding w:prefixMappings="xmlns:ns0='urn:microsoft-dynamics-nav/reports/Standard_Sales_Quote/1304/'" w:xpath="/ns0:NavWordReportXmlPart[1]/ns0:Header[1]/ns0:Page_Lbl[1]" w:storeItemID="{75232A29-E630-4A29-B615-FBF86C3D7E2F}"/>
               <w:text/>
             </w:sdtPr>
+            <w:sdtEndPr/>
             <w:sdtContent>
               <w:proofErr w:type="spellStart"/>
               <w:r>
@@ -2785,6 +2842,7 @@
               <w:dataBinding w:prefixMappings="xmlns:ns0='urn:microsoft-dynamics-nav/reports/Standard_Sales_Quote/1304/'" w:xpath="/ns0:NavWordReportXmlPart[1]/ns0:Header[1]/ns0:CompanyPicture[1]" w:storeItemID="{75232A29-E630-4A29-B615-FBF86C3D7E2F}"/>
               <w:picture/>
             </w:sdtPr>
+            <w:sdtEndPr/>
             <w:sdtContent>
               <w:r>
                 <w:rPr>
@@ -2871,6 +2929,7 @@
               <w:dataBinding w:prefixMappings="xmlns:ns0='urn:microsoft-dynamics-nav/reports/Standard_Sales_Quote/1304/'" w:xpath="/ns0:NavWordReportXmlPart[1]/ns0:Header[1]/ns0:DocumentTitle_Lbl[1]" w:storeItemID="{75232A29-E630-4A29-B615-FBF86C3D7E2F}"/>
               <w:text/>
             </w:sdtPr>
+            <w:sdtEndPr/>
             <w:sdtContent>
               <w:proofErr w:type="spellStart"/>
               <w:r>
@@ -2909,6 +2968,11 @@
               <w:dataBinding w:prefixMappings="xmlns:ns0='urn:microsoft-dynamics-nav/reports/Standard_Sales_Quote/1304/'" w:xpath="/ns0:NavWordReportXmlPart[1]/ns0:Header[1]/ns0:DocumentNo[1]" w:storeItemID="{75232A29-E630-4A29-B615-FBF86C3D7E2F}"/>
               <w:text/>
             </w:sdtPr>
+            <w:sdtEndPr>
+              <w:rPr>
+                <w:rStyle w:val="TitreCar"/>
+              </w:rPr>
+            </w:sdtEndPr>
             <w:sdtContent>
               <w:proofErr w:type="spellStart"/>
               <w:r>
@@ -2964,6 +3028,11 @@
               <w:dataBinding w:prefixMappings="xmlns:ns0='urn:microsoft-dynamics-nav/reports/Standard_Sales_Quote/1304/'" w:xpath="/ns0:NavWordReportXmlPart[1]/ns0:Header[1]/ns0:wanVersion[1]" w:storeItemID="{75232A29-E630-4A29-B615-FBF86C3D7E2F}"/>
               <w:text/>
             </w:sdtPr>
+            <w:sdtEndPr>
+              <w:rPr>
+                <w:rStyle w:val="Sous-titreCar"/>
+              </w:rPr>
+            </w:sdtEndPr>
             <w:sdtContent>
               <w:proofErr w:type="spellStart"/>
               <w:r>
@@ -3008,6 +3077,11 @@
               <w:dataBinding w:prefixMappings="xmlns:ns0='urn:microsoft-dynamics-nav/reports/Standard_Sales_Quote/1304/'" w:xpath="/ns0:NavWordReportXmlPart[1]/ns0:Header[1]/ns0:DocumentDate[1]" w:storeItemID="{75232A29-E630-4A29-B615-FBF86C3D7E2F}"/>
               <w:text/>
             </w:sdtPr>
+            <w:sdtEndPr>
+              <w:rPr>
+                <w:rStyle w:val="Sous-titreCar"/>
+              </w:rPr>
+            </w:sdtEndPr>
             <w:sdtContent>
               <w:proofErr w:type="spellStart"/>
               <w:r>
@@ -3045,6 +3119,7 @@
               <w:dataBinding w:prefixMappings="xmlns:ns0='urn:microsoft-dynamics-nav/reports/Standard_Sales_Quote/1304/'" w:xpath="/ns0:NavWordReportXmlPart[1]/ns0:Header[1]/ns0:Page_Lbl[1]" w:storeItemID="{75232A29-E630-4A29-B615-FBF86C3D7E2F}"/>
               <w:text/>
             </w:sdtPr>
+            <w:sdtEndPr/>
             <w:sdtContent>
               <w:proofErr w:type="spellStart"/>
               <w:r>
@@ -4866,6 +4941,7 @@
     <w:rsid w:val="008B446D"/>
     <w:rsid w:val="008E1110"/>
     <w:rsid w:val="00974BE3"/>
+    <w:rsid w:val="009E177F"/>
     <w:rsid w:val="009F01CA"/>
     <w:rsid w:val="00A272F6"/>
     <w:rsid w:val="00A4189D"/>
@@ -5988,7 +6064,11 @@
 </a:theme>
 </file>
 
-<file path=customXml/item1.xml>��< ? x m l   v e r s i o n = " 1 . 0 "   e n c o d i n g = " u t f - 1 6 " ? > +<file path=customXml/item1.xml><?xml version="1.0" encoding="utf-8"?>
+<b:Sources xmlns:b="http://schemas.openxmlformats.org/officeDocument/2006/bibliography" xmlns="http://schemas.openxmlformats.org/officeDocument/2006/bibliography" SelectedStyle="\APASixthEditionOfficeOnline.xsl" StyleName="APA" Version="6"/>
+</file>
+
+<file path=customXml/item2.xml>��< ? x m l   v e r s i o n = " 1 . 0 "   e n c o d i n g = " u t f - 1 6 " ? >   
  < N a v W o r d R e p o r t X m l P a r t   x m l n s = " u r n : m i c r o s o f t - d y n a m i c s - n a v / r e p o r t s / S t a n d a r d _ S a l e s _ Q u o t e / 1 3 0 4 / " >   
@@ -6517,22 +6597,18 @@
  < / N a v W o r d R e p o r t X m l P a r t > 
 </file>
 
-<file path=customXml/item2.xml><?xml version="1.0" encoding="utf-8"?>
-<b:Sources xmlns:b="http://schemas.openxmlformats.org/officeDocument/2006/bibliography" xmlns="http://schemas.openxmlformats.org/officeDocument/2006/bibliography" SelectedStyle="\APASixthEditionOfficeOnline.xsl" StyleName="APA" Version="6"/>
+<file path=customXml/itemProps1.xml><?xml version="1.0" encoding="utf-8"?>
+<ds:datastoreItem xmlns:ds="http://schemas.openxmlformats.org/officeDocument/2006/customXml" ds:itemID="{3EBEDDB3-1D20-4BD8-91F3-BAB95850C3CF}">
+  <ds:schemaRefs>
+    <ds:schemaRef ds:uri="http://schemas.openxmlformats.org/officeDocument/2006/bibliography"/>
+  </ds:schemaRefs>
+</ds:datastoreItem>
 </file>
 
-<file path=customXml/itemProps1.xml><?xml version="1.0" encoding="utf-8"?>
+<file path=customXml/itemProps2.xml><?xml version="1.0" encoding="utf-8"?>
 <ds:datastoreItem xmlns:ds="http://schemas.openxmlformats.org/officeDocument/2006/customXml" ds:itemID="{75232A29-E630-4A29-B615-FBF86C3D7E2F}">
   <ds:schemaRefs>
     <ds:schemaRef ds:uri="urn:microsoft-dynamics-nav/reports/Standard_Sales_Quote/1304/"/>
   </ds:schemaRefs>
 </ds:datastoreItem>
-</file>
-
-<file path=customXml/itemProps2.xml><?xml version="1.0" encoding="utf-8"?>
-<ds:datastoreItem xmlns:ds="http://schemas.openxmlformats.org/officeDocument/2006/customXml" ds:itemID="{3EBEDDB3-1D20-4BD8-91F3-BAB95850C3CF}">
-  <ds:schemaRefs>
-    <ds:schemaRef ds:uri="http://schemas.openxmlformats.org/officeDocument/2006/bibliography"/>
-  </ds:schemaRefs>
-</ds:datastoreItem>
 </file>
</xml_diff>